<commit_message>
Completed  chapter 3.2 Learnt about operator overloading rule of thumb finished vec3.h added colour.h
</commit_message>
<xml_diff>
--- a/Ray tracing in a weekend.docx
+++ b/Ray tracing in a weekend.docx
@@ -114,7 +114,19 @@
           <w:rPr>
             <w:rStyle w:val="Hyperlink"/>
           </w:rPr>
-          <w:t>https://stackoverflow.com/questions/751681/meaning-of-const-last-in-a-function-declaration-of-a-class</w:t>
+          <w:t>https://stackoverflow.com/questions/751681/meaning-of-const-last-in-</w:t>
+        </w:r>
+        <w:r>
+          <w:rPr>
+            <w:rStyle w:val="Hyperlink"/>
+          </w:rPr>
+          <w:t>a</w:t>
+        </w:r>
+        <w:r>
+          <w:rPr>
+            <w:rStyle w:val="Hyperlink"/>
+          </w:rPr>
+          <w:t>-function-declaration-of-a-class</w:t>
         </w:r>
       </w:hyperlink>
     </w:p>
@@ -124,13 +136,24 @@
       </w:r>
     </w:p>
     <w:p>
+      <w:pPr>
+        <w:pBdr>
+          <w:bottom w:val="single" w:sz="6" w:space="1" w:color="auto"/>
+        </w:pBdr>
+      </w:pPr>
       <w:proofErr w:type="spellStart"/>
       <w:r>
         <w:t>const</w:t>
       </w:r>
       <w:proofErr w:type="spellEnd"/>
       <w:r>
-        <w:t xml:space="preserve"> in a member declaration means you can implement two similar methods, one which is called when the object is </w:t>
+        <w:t xml:space="preserve"> in a </w:t>
+      </w:r>
+      <w:r>
+        <w:t>method</w:t>
+      </w:r>
+      <w:r>
+        <w:t xml:space="preserve"> declaration means you can implement two similar methods, one which is called when the object is </w:t>
       </w:r>
       <w:proofErr w:type="spellStart"/>
       <w:r>
@@ -139,6 +162,26 @@
       <w:proofErr w:type="spellEnd"/>
       <w:r>
         <w:t xml:space="preserve"> and one that isn’t.</w:t>
+      </w:r>
+    </w:p>
+    <w:p>
+      <w:pPr>
+        <w:rPr>
+          <w:b/>
+          <w:bCs/>
+        </w:rPr>
+      </w:pPr>
+      <w:r>
+        <w:rPr>
+          <w:b/>
+          <w:bCs/>
+        </w:rPr>
+        <w:t>Rules and idioms for operator overloading</w:t>
+      </w:r>
+    </w:p>
+    <w:p>
+      <w:r>
+        <w:t>https://stackoverflow.com/questions/4421706/what-are-the-basic-rules-and-idioms-for-operator-overloading</w:t>
       </w:r>
     </w:p>
     <w:sectPr>
@@ -274,6 +317,7 @@
     <w:lsdException w:name="HTML Sample" w:semiHidden="1" w:unhideWhenUsed="1"/>
     <w:lsdException w:name="HTML Typewriter" w:semiHidden="1" w:unhideWhenUsed="1"/>
     <w:lsdException w:name="HTML Variable" w:semiHidden="1" w:unhideWhenUsed="1"/>
+    <w:lsdException w:name="Normal Table" w:semiHidden="1" w:unhideWhenUsed="1"/>
     <w:lsdException w:name="annotation subject" w:semiHidden="1" w:unhideWhenUsed="1"/>
     <w:lsdException w:name="No List" w:semiHidden="1" w:unhideWhenUsed="1"/>
     <w:lsdException w:name="Outline List 1" w:semiHidden="1" w:unhideWhenUsed="1"/>
@@ -320,8 +364,10 @@
     <w:lsdException w:name="Table Subtle 2" w:semiHidden="1" w:unhideWhenUsed="1"/>
     <w:lsdException w:name="Table Web 1" w:semiHidden="1" w:unhideWhenUsed="1"/>
     <w:lsdException w:name="Table Web 2" w:semiHidden="1" w:unhideWhenUsed="1"/>
+    <w:lsdException w:name="Table Web 3" w:semiHidden="1" w:unhideWhenUsed="1"/>
     <w:lsdException w:name="Balloon Text" w:semiHidden="1" w:unhideWhenUsed="1"/>
     <w:lsdException w:name="Table Grid" w:uiPriority="39"/>
+    <w:lsdException w:name="Table Theme" w:semiHidden="1" w:unhideWhenUsed="1"/>
     <w:lsdException w:name="Placeholder Text" w:semiHidden="1"/>
     <w:lsdException w:name="No Spacing" w:uiPriority="1" w:qFormat="1"/>
     <w:lsdException w:name="Light Shading" w:uiPriority="60"/>
@@ -595,6 +641,18 @@
     <w:rPr>
       <w:color w:val="605E5C"/>
       <w:shd w:val="clear" w:color="auto" w:fill="E1DFDD"/>
+    </w:rPr>
+  </w:style>
+  <w:style w:type="character" w:styleId="FollowedHyperlink">
+    <w:name w:val="FollowedHyperlink"/>
+    <w:basedOn w:val="DefaultParagraphFont"/>
+    <w:uiPriority w:val="99"/>
+    <w:semiHidden/>
+    <w:unhideWhenUsed/>
+    <w:rsid w:val="00922D8F"/>
+    <w:rPr>
+      <w:color w:val="954F72" w:themeColor="followedHyperlink"/>
+      <w:u w:val="single"/>
     </w:rPr>
   </w:style>
 </w:styles>

</xml_diff>

<commit_message>
Finished chapter 5.2 fixed bug with * operator overload created skyblue background added camera
</commit_message>
<xml_diff>
--- a/Ray tracing in a weekend.docx
+++ b/Ray tracing in a weekend.docx
@@ -21,7 +21,15 @@
     </w:p>
     <w:p>
       <w:r>
-        <w:t>\r returns the cursor to the beginning of a line. So you can overwrite a line in console. Useful for progress updates.</w:t>
+        <w:t xml:space="preserve">\r returns the cursor to the beginning of a line. </w:t>
+      </w:r>
+      <w:proofErr w:type="gramStart"/>
+      <w:r>
+        <w:t>So</w:t>
+      </w:r>
+      <w:proofErr w:type="gramEnd"/>
+      <w:r>
+        <w:t xml:space="preserve"> you can overwrite a line in console. Useful for progress updates.</w:t>
       </w:r>
     </w:p>
     <w:p/>
@@ -60,12 +68,17 @@
         <w:tab/>
       </w:r>
       <w:proofErr w:type="spellStart"/>
+      <w:proofErr w:type="gramStart"/>
       <w:r>
         <w:t>myClass</w:t>
       </w:r>
       <w:proofErr w:type="spellEnd"/>
       <w:r>
-        <w:t xml:space="preserve">() : </w:t>
+        <w:t>(</w:t>
+      </w:r>
+      <w:proofErr w:type="gramEnd"/>
+      <w:r>
+        <w:t xml:space="preserve">) : </w:t>
       </w:r>
       <w:proofErr w:type="spellStart"/>
       <w:r>
@@ -180,10 +193,16 @@
       </w:r>
     </w:p>
     <w:p>
-      <w:r>
-        <w:t>https://stackoverflow.com/questions/4421706/what-are-the-basic-rules-and-idioms-for-operator-overloading</w:t>
-      </w:r>
-    </w:p>
+      <w:hyperlink r:id="rId5" w:history="1">
+        <w:r>
+          <w:rPr>
+            <w:rStyle w:val="Hyperlink"/>
+          </w:rPr>
+          <w:t>https://stackoverflow.com/questions/4421706/what-are-the-basic-rules-and-idioms-for-operator-overloading</w:t>
+        </w:r>
+      </w:hyperlink>
+    </w:p>
+    <w:p/>
     <w:sectPr>
       <w:pgSz w:w="11906" w:h="16838"/>
       <w:pgMar w:top="1440" w:right="1440" w:bottom="1440" w:left="1440" w:header="708" w:footer="708" w:gutter="0"/>

</xml_diff>